<commit_message>
add sd to report
</commit_message>
<xml_diff>
--- a/Report.docx
+++ b/Report.docx
@@ -105,12 +105,10 @@
     <w:p>
       <w:pPr>
         <w:rPr>
-          <w:rFonts w:hint="eastAsia"/>
           <w:b/>
           <w:bCs/>
           <w:rPrChange w:id="1" w:author="Fin -" w:date="2022-04-27T17:08:00Z">
             <w:rPr>
-              <w:rFonts w:hint="eastAsia"/>
               <w:b/>
               <w:bCs/>
               <w:u w:val="single"/>
@@ -382,7 +380,6 @@
       <w:pPr>
         <w:rPr>
           <w:ins w:id="7" w:author="Fin -" w:date="2022-04-27T17:09:00Z"/>
-          <w:rFonts w:hint="eastAsia"/>
           <w:b/>
           <w:bCs/>
         </w:rPr>
@@ -422,13 +419,11 @@
       <w:pPr>
         <w:rPr>
           <w:del w:id="9" w:author="Fin -" w:date="2022-04-27T17:09:00Z"/>
-          <w:rFonts w:hint="eastAsia"/>
           <w:b/>
           <w:bCs/>
           <w:rPrChange w:id="10" w:author="Fin -" w:date="2022-04-27T17:08:00Z">
             <w:rPr>
               <w:del w:id="11" w:author="Fin -" w:date="2022-04-27T17:09:00Z"/>
-              <w:rFonts w:hint="eastAsia"/>
               <w:b/>
               <w:bCs/>
               <w:u w:val="single"/>
@@ -608,7 +603,6 @@
       <w:pPr>
         <w:rPr>
           <w:ins w:id="14" w:author="Fin -" w:date="2022-04-27T17:09:00Z"/>
-          <w:rFonts w:hint="eastAsia"/>
           <w:b/>
           <w:bCs/>
         </w:rPr>
@@ -648,7 +642,6 @@
       <w:pPr>
         <w:rPr>
           <w:del w:id="16" w:author="Fin -" w:date="2022-04-27T17:09:00Z"/>
-          <w:rFonts w:hint="eastAsia"/>
           <w:b/>
           <w:bCs/>
           <w:rPrChange w:id="17" w:author="Fin -" w:date="2022-04-27T17:08:00Z">
@@ -793,7 +786,6 @@
       <w:pPr>
         <w:rPr>
           <w:ins w:id="24" w:author="Fin -" w:date="2022-04-27T17:09:00Z"/>
-          <w:rFonts w:hint="eastAsia"/>
           <w:b/>
           <w:bCs/>
         </w:rPr>
@@ -833,13 +825,11 @@
       <w:pPr>
         <w:rPr>
           <w:del w:id="26" w:author="Fin -" w:date="2022-04-27T17:09:00Z"/>
-          <w:rFonts w:hint="eastAsia"/>
           <w:b/>
           <w:bCs/>
           <w:rPrChange w:id="27" w:author="Fin -" w:date="2022-04-27T17:08:00Z">
             <w:rPr>
               <w:del w:id="28" w:author="Fin -" w:date="2022-04-27T17:09:00Z"/>
-              <w:rFonts w:hint="eastAsia"/>
               <w:b/>
               <w:bCs/>
               <w:u w:val="single"/>
@@ -1545,7 +1535,6 @@
       <w:pPr>
         <w:rPr>
           <w:ins w:id="54" w:author="Fin -" w:date="2022-04-27T17:09:00Z"/>
-          <w:rFonts w:hint="eastAsia"/>
           <w:b/>
           <w:bCs/>
         </w:rPr>
@@ -1622,37 +1611,45 @@
           <w:bCs/>
           <w:i/>
           <w:iCs/>
+        </w:rPr>
+        <w:t>Statistics</w:t>
+      </w:r>
+      <w:r>
+        <w:rPr>
+          <w:i/>
           <w:rPrChange w:id="61" w:author="Fin -" w:date="2022-04-27T17:07:00Z">
-            <w:rPr>
-              <w:b/>
-              <w:bCs/>
-              <w:i/>
-              <w:iCs/>
-            </w:rPr>
-          </w:rPrChange>
-        </w:rPr>
-        <w:t>Statistics</w:t>
-      </w:r>
-      <w:r>
+            <w:rPr/>
+          </w:rPrChange>
+        </w:rPr>
+        <w:t xml:space="preserve"> class: high cohesion, low coupling.</w:t>
+      </w:r>
+    </w:p>
+    <w:p>
+      <w:pPr>
         <w:rPr>
           <w:i/>
           <w:rPrChange w:id="62" w:author="Fin -" w:date="2022-04-27T17:07:00Z">
             <w:rPr/>
           </w:rPrChange>
         </w:rPr>
-        <w:t xml:space="preserve"> class: </w:t>
-      </w:r>
-      <w:r>
-        <w:rPr>
-          <w:rFonts w:hint="eastAsia"/>
+      </w:pPr>
+      <w:r>
+        <w:rPr>
           <w:i/>
           <w:rPrChange w:id="63" w:author="Fin -" w:date="2022-04-27T17:07:00Z">
-            <w:rPr>
-              <w:rFonts w:hint="eastAsia"/>
-            </w:rPr>
-          </w:rPrChange>
-        </w:rPr>
-        <w:t xml:space="preserve">high </w:t>
+            <w:rPr/>
+          </w:rPrChange>
+        </w:rPr>
+        <w:t xml:space="preserve">Create </w:t>
+      </w:r>
+      <w:r>
+        <w:rPr>
+          <w:b/>
+          <w:bCs/>
+          <w:i/>
+          <w:iCs/>
+        </w:rPr>
+        <w:t>Statistics</w:t>
       </w:r>
       <w:r>
         <w:rPr>
@@ -1661,41 +1658,51 @@
             <w:rPr/>
           </w:rPrChange>
         </w:rPr>
-        <w:t>cohesion, low coupling.</w:t>
-      </w:r>
-    </w:p>
-    <w:p>
-      <w:pPr>
+        <w:t xml:space="preserve"> class inside </w:t>
+      </w:r>
+      <w:r>
+        <w:rPr>
+          <w:b/>
+          <w:bCs/>
+          <w:i/>
+          <w:iCs/>
+        </w:rPr>
+        <w:t>Puppet</w:t>
+      </w:r>
+      <w:r>
         <w:rPr>
           <w:i/>
           <w:rPrChange w:id="65" w:author="Fin -" w:date="2022-04-27T17:07:00Z">
             <w:rPr/>
           </w:rPrChange>
         </w:rPr>
-      </w:pPr>
-      <w:r>
+        <w:t xml:space="preserve"> class: Creator.</w:t>
+      </w:r>
+    </w:p>
+    <w:p>
+      <w:pPr>
         <w:rPr>
           <w:i/>
           <w:rPrChange w:id="66" w:author="Fin -" w:date="2022-04-27T17:07:00Z">
             <w:rPr/>
           </w:rPrChange>
         </w:rPr>
-        <w:t xml:space="preserve">Create </w:t>
-      </w:r>
-      <w:r>
-        <w:rPr>
-          <w:b/>
-          <w:bCs/>
-          <w:i/>
-          <w:iCs/>
+      </w:pPr>
+      <w:r>
+        <w:rPr>
+          <w:i/>
           <w:rPrChange w:id="67" w:author="Fin -" w:date="2022-04-27T17:07:00Z">
-            <w:rPr>
-              <w:b/>
-              <w:bCs/>
-              <w:i/>
-              <w:iCs/>
-            </w:rPr>
-          </w:rPrChange>
+            <w:rPr/>
+          </w:rPrChange>
+        </w:rPr>
+        <w:t xml:space="preserve">Methods inside </w:t>
+      </w:r>
+      <w:r>
+        <w:rPr>
+          <w:b/>
+          <w:bCs/>
+          <w:i/>
+          <w:iCs/>
         </w:rPr>
         <w:t>Statistics</w:t>
       </w:r>
@@ -1706,44 +1713,27 @@
             <w:rPr/>
           </w:rPrChange>
         </w:rPr>
-        <w:t xml:space="preserve"> class inside </w:t>
-      </w:r>
-      <w:r>
-        <w:rPr>
-          <w:b/>
-          <w:bCs/>
-          <w:i/>
-          <w:iCs/>
-          <w:rPrChange w:id="69" w:author="Fin -" w:date="2022-04-27T17:07:00Z">
-            <w:rPr>
-              <w:b/>
-              <w:bCs/>
-              <w:i/>
-              <w:iCs/>
-            </w:rPr>
-          </w:rPrChange>
-        </w:rPr>
-        <w:t>Puppet</w:t>
-      </w:r>
-      <w:r>
-        <w:rPr>
-          <w:i/>
-          <w:rPrChange w:id="70" w:author="Fin -" w:date="2022-04-27T17:07:00Z">
-            <w:rPr/>
-          </w:rPrChange>
-        </w:rPr>
-        <w:t xml:space="preserve"> class: Creator.</w:t>
-      </w:r>
-    </w:p>
-    <w:p>
-      <w:pPr>
-        <w:rPr>
-          <w:i/>
-          <w:rPrChange w:id="71" w:author="Fin -" w:date="2022-04-27T17:07:00Z">
-            <w:rPr/>
-          </w:rPrChange>
-        </w:rPr>
-      </w:pPr>
+        <w:t xml:space="preserve"> class: </w:t>
+      </w:r>
+      <w:ins w:id="69" w:author="Fin -" w:date="2022-04-27T17:07:00Z">
+        <w:r>
+          <w:rPr>
+            <w:i/>
+          </w:rPr>
+          <w:t>I</w:t>
+        </w:r>
+      </w:ins>
+      <w:del w:id="70" w:author="Fin -" w:date="2022-04-27T17:07:00Z">
+        <w:r>
+          <w:rPr>
+            <w:i/>
+            <w:rPrChange w:id="71" w:author="Fin -" w:date="2022-04-27T17:07:00Z">
+              <w:rPr/>
+            </w:rPrChange>
+          </w:rPr>
+          <w:delText>i</w:delText>
+        </w:r>
+      </w:del>
       <w:r>
         <w:rPr>
           <w:i/>
@@ -1751,299 +1741,181 @@
             <w:rPr/>
           </w:rPrChange>
         </w:rPr>
-        <w:t>M</w:t>
-      </w:r>
-      <w:r>
-        <w:rPr>
-          <w:rFonts w:hint="eastAsia"/>
-          <w:i/>
-          <w:rPrChange w:id="73" w:author="Fin -" w:date="2022-04-27T17:07:00Z">
+        <w:t>nformation expert.</w:t>
+      </w:r>
+    </w:p>
+    <w:p>
+      <w:r>
+        <w:t xml:space="preserve">We interpreted task 5 as an extension of the current game which enables the puppet movement recording function. We had to implement an efficient approach so the function could record movements both standard dice rolls and path symbol traversals. We achieved this by creating the class </w:t>
+      </w:r>
+      <w:r>
+        <w:t>S</w:t>
+      </w:r>
+      <w:r>
+        <w:rPr>
+          <w:b/>
+          <w:bCs/>
+          <w:i/>
+          <w:iCs/>
+        </w:rPr>
+        <w:t>tatistics</w:t>
+      </w:r>
+      <w:r>
+        <w:t xml:space="preserve"> which </w:t>
+      </w:r>
+      <w:r>
+        <w:t xml:space="preserve">makes a HashMap for record storing and then prints out a copy of the current record after a player’s turn has ended. All the information records were stored in a string format and all of these records were drawn from the </w:t>
+      </w:r>
+      <w:r>
+        <w:rPr>
+          <w:b/>
+          <w:bCs/>
+          <w:i/>
+          <w:iCs/>
+        </w:rPr>
+        <w:t>Puppet</w:t>
+      </w:r>
+      <w:r>
+        <w:rPr>
+          <w:b/>
+          <w:bCs/>
+          <w:i/>
+          <w:iCs/>
+        </w:rPr>
+        <w:t xml:space="preserve"> </w:t>
+      </w:r>
+      <w:r>
+        <w:t>class, more precisely the individual actions of each puppet.</w:t>
+      </w:r>
+      <w:r>
+        <w:t xml:space="preserve"> We chose to implement this solution for task five as it </w:t>
+      </w:r>
+      <w:r>
+        <w:t>demonstrated low</w:t>
+      </w:r>
+      <w:r>
+        <w:t xml:space="preserve"> </w:t>
+      </w:r>
+      <w:r>
+        <w:t xml:space="preserve">coupling and high cohesion through the creation of the </w:t>
+      </w:r>
+      <w:r>
+        <w:rPr>
+          <w:b/>
+          <w:bCs/>
+          <w:i/>
+          <w:iCs/>
+        </w:rPr>
+        <w:t>S</w:t>
+      </w:r>
+      <w:r>
+        <w:rPr>
+          <w:b/>
+          <w:bCs/>
+          <w:i/>
+          <w:iCs/>
+        </w:rPr>
+        <w:t>tatistic</w:t>
+      </w:r>
+      <w:r>
+        <w:rPr>
+          <w:b/>
+          <w:bCs/>
+          <w:i/>
+          <w:iCs/>
+        </w:rPr>
+        <w:t>s</w:t>
+      </w:r>
+      <w:r>
+        <w:t xml:space="preserve"> class. The inner workings of </w:t>
+      </w:r>
+      <w:r>
+        <w:rPr>
+          <w:b/>
+          <w:bCs/>
+          <w:i/>
+          <w:iCs/>
+        </w:rPr>
+        <w:t xml:space="preserve">Statistics </w:t>
+      </w:r>
+      <w:r>
+        <w:t>are</w:t>
+      </w:r>
+      <w:r>
+        <w:t xml:space="preserve"> not </w:t>
+      </w:r>
+      <w:r>
+        <w:t>concerned with other parts of the code, aside from requiring correct input, this way our solution to task 5 was modular</w:t>
+      </w:r>
+      <w:r>
+        <w:t xml:space="preserve"> and also ergonomic. If we knew the input to </w:t>
+      </w:r>
+      <w:r>
+        <w:rPr>
+          <w:b/>
+          <w:bCs/>
+          <w:i/>
+          <w:iCs/>
+        </w:rPr>
+        <w:t>Statistics</w:t>
+      </w:r>
+      <w:r>
+        <w:t xml:space="preserve"> was correct, but its output was buggy, it narrowed down our search for the error in our code to a single class</w:t>
+      </w:r>
+      <w:r>
+        <w:t>.</w:t>
+      </w:r>
+    </w:p>
+    <w:p>
+      <w:pPr>
+        <w:rPr>
+          <w:ins w:id="73" w:author="Fin -" w:date="2022-04-27T18:45:00Z"/>
+        </w:rPr>
+      </w:pPr>
+      <w:ins w:id="74" w:author="Fin -" w:date="2022-04-27T18:45:00Z">
+        <w:r>
+          <w:br w:type="page"/>
+        </w:r>
+      </w:ins>
+    </w:p>
+    <w:p>
+      <w:pPr>
+        <w:rPr>
+          <w:ins w:id="75" w:author="Fin -" w:date="2022-04-27T18:45:00Z"/>
+        </w:rPr>
+      </w:pPr>
+    </w:p>
+    <w:p>
+      <w:pPr>
+        <w:rPr>
+          <w:ins w:id="76" w:author="Fin -" w:date="2022-04-27T18:45:00Z"/>
+          <w:b/>
+          <w:rPrChange w:id="77" w:author="Fin -" w:date="2022-04-27T18:45:00Z">
             <w:rPr>
-              <w:rFonts w:hint="eastAsia"/>
+              <w:ins w:id="78" w:author="Fin -" w:date="2022-04-27T18:45:00Z"/>
             </w:rPr>
           </w:rPrChange>
         </w:rPr>
-        <w:t>ethod</w:t>
-      </w:r>
-      <w:r>
-        <w:rPr>
-          <w:i/>
-          <w:rPrChange w:id="74" w:author="Fin -" w:date="2022-04-27T17:07:00Z">
-            <w:rPr/>
-          </w:rPrChange>
-        </w:rPr>
-        <w:t>s</w:t>
-      </w:r>
-      <w:r>
-        <w:rPr>
-          <w:rFonts w:hint="eastAsia"/>
-          <w:i/>
-          <w:rPrChange w:id="75" w:author="Fin -" w:date="2022-04-27T17:07:00Z">
-            <w:rPr>
-              <w:rFonts w:hint="eastAsia"/>
-            </w:rPr>
-          </w:rPrChange>
-        </w:rPr>
-        <w:t xml:space="preserve"> inside </w:t>
-      </w:r>
-      <w:r>
-        <w:rPr>
-          <w:rFonts w:hint="eastAsia"/>
-          <w:b/>
-          <w:bCs/>
-          <w:i/>
-          <w:iCs/>
-          <w:rPrChange w:id="76" w:author="Fin -" w:date="2022-04-27T17:07:00Z">
-            <w:rPr>
-              <w:rFonts w:hint="eastAsia"/>
-              <w:b/>
-              <w:bCs/>
-              <w:i/>
-              <w:iCs/>
-            </w:rPr>
-          </w:rPrChange>
-        </w:rPr>
-        <w:t>Statistics</w:t>
-      </w:r>
-      <w:r>
-        <w:rPr>
-          <w:rFonts w:hint="eastAsia"/>
-          <w:i/>
-          <w:rPrChange w:id="77" w:author="Fin -" w:date="2022-04-27T17:07:00Z">
-            <w:rPr>
-              <w:rFonts w:hint="eastAsia"/>
-            </w:rPr>
-          </w:rPrChange>
-        </w:rPr>
-        <w:t xml:space="preserve"> class: </w:t>
-      </w:r>
-      <w:ins w:id="78" w:author="Fin -" w:date="2022-04-27T17:07:00Z">
-        <w:r>
-          <w:rPr>
-            <w:i/>
-          </w:rPr>
-          <w:t>I</w:t>
-        </w:r>
-      </w:ins>
-      <w:del w:id="79" w:author="Fin -" w:date="2022-04-27T17:07:00Z">
-        <w:r>
-          <w:rPr>
-            <w:i/>
-            <w:rPrChange w:id="80" w:author="Fin -" w:date="2022-04-27T17:07:00Z">
+      </w:pPr>
+      <w:ins w:id="79" w:author="Fin -" w:date="2022-04-27T18:45:00Z">
+        <w:r>
+          <w:rPr>
+            <w:b/>
+            <w:rPrChange w:id="80" w:author="Fin -" w:date="2022-04-27T18:45:00Z">
               <w:rPr/>
             </w:rPrChange>
           </w:rPr>
-          <w:delText>i</w:delText>
-        </w:r>
-      </w:del>
-      <w:r>
-        <w:rPr>
-          <w:i/>
-          <w:rPrChange w:id="81" w:author="Fin -" w:date="2022-04-27T17:07:00Z">
-            <w:rPr/>
-          </w:rPrChange>
-        </w:rPr>
-        <w:t>nformation</w:t>
-      </w:r>
-      <w:r>
-        <w:rPr>
-          <w:rFonts w:hint="eastAsia"/>
-          <w:i/>
-          <w:rPrChange w:id="82" w:author="Fin -" w:date="2022-04-27T17:07:00Z">
-            <w:rPr>
-              <w:rFonts w:hint="eastAsia"/>
-            </w:rPr>
-          </w:rPrChange>
-        </w:rPr>
-        <w:t xml:space="preserve"> </w:t>
-      </w:r>
-      <w:r>
-        <w:rPr>
-          <w:i/>
-          <w:rPrChange w:id="83" w:author="Fin -" w:date="2022-04-27T17:07:00Z">
-            <w:rPr/>
-          </w:rPrChange>
-        </w:rPr>
-        <w:t>expert.</w:t>
-      </w:r>
-    </w:p>
-    <w:p>
-      <w:r>
-        <w:t xml:space="preserve">We interpreted task 5 as an extension of the current game which enables the puppet movement recording function. We had to implement an efficient approach so the function could record movements both standard dice rolls and path symbol traversals. We achieved this by creating the class </w:t>
-      </w:r>
-      <w:r>
-        <w:t>S</w:t>
-      </w:r>
-      <w:r>
-        <w:rPr>
-          <w:b/>
-          <w:bCs/>
-          <w:i/>
-          <w:iCs/>
-        </w:rPr>
-        <w:t>tatistics</w:t>
-      </w:r>
-      <w:r>
-        <w:t xml:space="preserve"> which </w:t>
-      </w:r>
-      <w:r>
-        <w:t xml:space="preserve">makes a HashMap for record storing and then prints out a copy of the current record after a player’s turn has ended. All the information records were stored in a string format and all of these records were drawn from the </w:t>
-      </w:r>
-      <w:r>
-        <w:rPr>
-          <w:b/>
-          <w:bCs/>
-          <w:i/>
-          <w:iCs/>
-        </w:rPr>
-        <w:t>Puppet</w:t>
-      </w:r>
-      <w:r>
-        <w:rPr>
-          <w:b/>
-          <w:bCs/>
-          <w:i/>
-          <w:iCs/>
-        </w:rPr>
-        <w:t xml:space="preserve"> </w:t>
-      </w:r>
-      <w:r>
-        <w:t>class, more precisely the individual actions of each puppet.</w:t>
-      </w:r>
-      <w:r>
-        <w:t xml:space="preserve"> We chose to implement this solution for task five as it </w:t>
-      </w:r>
-      <w:r>
-        <w:t>demonstrated low</w:t>
-      </w:r>
-      <w:r>
-        <w:t xml:space="preserve"> </w:t>
-      </w:r>
-      <w:r>
-        <w:t xml:space="preserve">coupling and high cohesion through the creation of the </w:t>
-      </w:r>
-      <w:r>
-        <w:rPr>
-          <w:b/>
-          <w:bCs/>
-          <w:i/>
-          <w:iCs/>
-        </w:rPr>
-        <w:t>S</w:t>
-      </w:r>
-      <w:r>
-        <w:rPr>
-          <w:b/>
-          <w:bCs/>
-          <w:i/>
-          <w:iCs/>
-        </w:rPr>
-        <w:t>tatistic</w:t>
-      </w:r>
-      <w:r>
-        <w:rPr>
-          <w:b/>
-          <w:bCs/>
-          <w:i/>
-          <w:iCs/>
-        </w:rPr>
-        <w:t>s</w:t>
-      </w:r>
-      <w:r>
-        <w:t xml:space="preserve"> class. The inner workings of </w:t>
-      </w:r>
-      <w:r>
-        <w:rPr>
-          <w:b/>
-          <w:bCs/>
-          <w:i/>
-          <w:iCs/>
-        </w:rPr>
-        <w:t xml:space="preserve">Statistics </w:t>
-      </w:r>
-      <w:r>
-        <w:t>are</w:t>
-      </w:r>
-      <w:r>
-        <w:t xml:space="preserve"> not </w:t>
-      </w:r>
-      <w:r>
-        <w:t>concerned with other parts of the code, aside from requiring correct input, this way our solution to task 5 was modular</w:t>
-      </w:r>
-      <w:r>
-        <w:t xml:space="preserve"> and also ergonomic. If we knew the input to </w:t>
-      </w:r>
-      <w:r>
-        <w:rPr>
-          <w:b/>
-          <w:bCs/>
-          <w:i/>
-          <w:iCs/>
-        </w:rPr>
-        <w:t>Statistics</w:t>
-      </w:r>
-      <w:r>
-        <w:t xml:space="preserve"> was correct, but its output was buggy, it narrowed down our search for the error in our code to a single class</w:t>
-      </w:r>
-      <w:r>
-        <w:t>.</w:t>
-      </w:r>
-    </w:p>
-    <w:p>
-      <w:pPr>
-        <w:rPr>
-          <w:ins w:id="84" w:author="Fin -" w:date="2022-04-27T18:45:00Z"/>
-        </w:rPr>
-      </w:pPr>
-      <w:ins w:id="85" w:author="Fin -" w:date="2022-04-27T18:45:00Z">
-        <w:r>
-          <w:br w:type="page"/>
+          <w:t>Domain model</w:t>
         </w:r>
       </w:ins>
     </w:p>
     <w:p>
       <w:pPr>
         <w:rPr>
-          <w:ins w:id="86" w:author="Fin -" w:date="2022-04-27T18:45:00Z"/>
-        </w:rPr>
-      </w:pPr>
-    </w:p>
-    <w:p>
-      <w:pPr>
-        <w:rPr>
-          <w:ins w:id="87" w:author="Fin -" w:date="2022-04-27T18:45:00Z"/>
-          <w:rFonts w:hint="eastAsia"/>
-          <w:b/>
-          <w:rPrChange w:id="88" w:author="Fin -" w:date="2022-04-27T18:45:00Z">
-            <w:rPr>
-              <w:ins w:id="89" w:author="Fin -" w:date="2022-04-27T18:45:00Z"/>
-              <w:rFonts w:hint="eastAsia"/>
-            </w:rPr>
-          </w:rPrChange>
-        </w:rPr>
-      </w:pPr>
-      <w:ins w:id="90" w:author="Fin -" w:date="2022-04-27T18:45:00Z">
-        <w:r>
-          <w:rPr>
-            <w:rFonts w:hint="eastAsia"/>
-            <w:b/>
-            <w:rPrChange w:id="91" w:author="Fin -" w:date="2022-04-27T18:45:00Z">
-              <w:rPr>
-                <w:rFonts w:hint="eastAsia"/>
-              </w:rPr>
-            </w:rPrChange>
-          </w:rPr>
-          <w:t>Domain model</w:t>
-        </w:r>
-      </w:ins>
-    </w:p>
-    <w:p>
-      <w:pPr>
-        <w:rPr>
-          <w:ins w:id="92" w:author="Fin -" w:date="2022-04-27T18:45:00Z"/>
-        </w:rPr>
-      </w:pPr>
-      <w:ins w:id="93" w:author="Fin -" w:date="2022-04-27T18:44:00Z">
+          <w:ins w:id="81" w:author="Fin -" w:date="2022-04-27T18:45:00Z"/>
+        </w:rPr>
+      </w:pPr>
+      <w:ins w:id="82" w:author="Fin -" w:date="2022-04-27T18:44:00Z">
         <w:r>
           <w:pict w14:anchorId="13DA0520">
             <v:shapetype id="_x0000_t75" coordsize="21600,21600" o:spt="75" o:preferrelative="t" path="m@4@5l@4@11@9@11@9@5xe" filled="f" stroked="f">
@@ -2065,7 +1937,7 @@
               <v:path o:extrusionok="f" gradientshapeok="t" o:connecttype="rect"/>
               <o:lock v:ext="edit" aspectratio="t"/>
             </v:shapetype>
-            <v:shape id="_x0000_i1025" type="#_x0000_t75" style="width:451.5pt;height:388.5pt">
+            <v:shape id="_x0000_i1025" type="#_x0000_t75" style="width:451pt;height:388.55pt">
               <v:imagedata r:id="rId8" o:title="DM"/>
             </v:shape>
           </w:pict>
@@ -2075,10 +1947,10 @@
     <w:p>
       <w:pPr>
         <w:rPr>
-          <w:ins w:id="94" w:author="Fin -" w:date="2022-04-27T18:47:00Z"/>
-        </w:rPr>
-      </w:pPr>
-      <w:ins w:id="95" w:author="Fin -" w:date="2022-04-27T18:47:00Z">
+          <w:ins w:id="83" w:author="Fin -" w:date="2022-04-27T18:47:00Z"/>
+        </w:rPr>
+      </w:pPr>
+      <w:ins w:id="84" w:author="Fin -" w:date="2022-04-27T18:47:00Z">
         <w:r>
           <w:br w:type="page"/>
         </w:r>
@@ -2087,29 +1959,27 @@
     <w:p>
       <w:pPr>
         <w:rPr>
-          <w:ins w:id="96" w:author="Fin -" w:date="2022-04-27T18:45:00Z"/>
-        </w:rPr>
-      </w:pPr>
-      <w:bookmarkStart w:id="97" w:name="_GoBack"/>
-      <w:bookmarkEnd w:id="97"/>
-    </w:p>
-    <w:p>
-      <w:pPr>
-        <w:rPr>
-          <w:ins w:id="98" w:author="Fin -" w:date="2022-04-27T18:45:00Z"/>
-          <w:b/>
-          <w:rPrChange w:id="99" w:author="Fin -" w:date="2022-04-27T18:45:00Z">
+          <w:ins w:id="85" w:author="Fin -" w:date="2022-04-27T18:45:00Z"/>
+        </w:rPr>
+      </w:pPr>
+    </w:p>
+    <w:p>
+      <w:pPr>
+        <w:rPr>
+          <w:ins w:id="86" w:author="Fin -" w:date="2022-04-27T18:45:00Z"/>
+          <w:b/>
+          <w:rPrChange w:id="87" w:author="Fin -" w:date="2022-04-27T18:45:00Z">
             <w:rPr>
-              <w:ins w:id="100" w:author="Fin -" w:date="2022-04-27T18:45:00Z"/>
+              <w:ins w:id="88" w:author="Fin -" w:date="2022-04-27T18:45:00Z"/>
             </w:rPr>
           </w:rPrChange>
         </w:rPr>
       </w:pPr>
-      <w:ins w:id="101" w:author="Fin -" w:date="2022-04-27T18:45:00Z">
-        <w:r>
-          <w:rPr>
-            <w:b/>
-            <w:rPrChange w:id="102" w:author="Fin -" w:date="2022-04-27T18:45:00Z">
+      <w:ins w:id="89" w:author="Fin -" w:date="2022-04-27T18:45:00Z">
+        <w:r>
+          <w:rPr>
+            <w:b/>
+            <w:rPrChange w:id="90" w:author="Fin -" w:date="2022-04-27T18:45:00Z">
               <w:rPr/>
             </w:rPrChange>
           </w:rPr>
@@ -2120,28 +1990,251 @@
     <w:p>
       <w:pPr>
         <w:rPr>
-          <w:rFonts w:hint="eastAsia"/>
-        </w:rPr>
-      </w:pPr>
-      <w:ins w:id="103" w:author="Fin -" w:date="2022-04-27T18:46:00Z">
-        <w:r>
-          <w:rPr>
-            <w:noProof/>
-          </w:rPr>
-        </w:r>
-      </w:ins>
+          <w:ins w:id="91" w:author="Fin -" w:date="2022-04-27T21:01:00Z"/>
+        </w:rPr>
+      </w:pPr>
       <w:r>
         <w:pict w14:anchorId="29516E6F">
-          <v:shape id="_x0000_s1026" type="#_x0000_t75" style="width:342.75pt;height:640.25pt;mso-left-percent:-10001;mso-top-percent:-10001;mso-position-horizontal:absolute;mso-position-horizontal-relative:char;mso-position-vertical:absolute;mso-position-vertical-relative:line;mso-left-percent:-10001;mso-top-percent:-10001">
+          <v:shape id="_x0000_i1026" type="#_x0000_t75" style="width:343pt;height:639.85pt;mso-left-percent:-10001;mso-top-percent:-10001;mso-position-horizontal:absolute;mso-position-horizontal-relative:char;mso-position-vertical:absolute;mso-position-vertical-relative:line;mso-left-percent:-10001;mso-top-percent:-10001">
             <v:imagedata r:id="rId9" o:title="DCD"/>
-            <w10:wrap type="none"/>
-            <w10:anchorlock/>
           </v:shape>
         </w:pict>
       </w:r>
     </w:p>
+    <w:p>
+      <w:pPr>
+        <w:rPr>
+          <w:ins w:id="92" w:author="Fin -" w:date="2022-04-27T21:01:00Z"/>
+          <w:rFonts w:hint="eastAsia"/>
+          <w:b/>
+          <w:rPrChange w:id="93" w:author="Fin -" w:date="2022-04-27T21:02:00Z">
+            <w:rPr>
+              <w:ins w:id="94" w:author="Fin -" w:date="2022-04-27T21:01:00Z"/>
+              <w:rFonts w:hint="eastAsia"/>
+            </w:rPr>
+          </w:rPrChange>
+        </w:rPr>
+      </w:pPr>
+      <w:ins w:id="95" w:author="Fin -" w:date="2022-04-27T21:01:00Z">
+        <w:r>
+          <w:rPr>
+            <w:b/>
+            <w:rPrChange w:id="96" w:author="Fin -" w:date="2022-04-27T21:02:00Z">
+              <w:rPr/>
+            </w:rPrChange>
+          </w:rPr>
+          <w:lastRenderedPageBreak/>
+          <w:t xml:space="preserve">Sequence Diagram Part </w:t>
+        </w:r>
+        <w:proofErr w:type="gramStart"/>
+        <w:r>
+          <w:rPr>
+            <w:b/>
+            <w:rPrChange w:id="97" w:author="Fin -" w:date="2022-04-27T21:02:00Z">
+              <w:rPr/>
+            </w:rPrChange>
+          </w:rPr>
+          <w:t>A(</w:t>
+        </w:r>
+        <w:proofErr w:type="gramEnd"/>
+        <w:r>
+          <w:rPr>
+            <w:b/>
+            <w:rPrChange w:id="98" w:author="Fin -" w:date="2022-04-27T21:02:00Z">
+              <w:rPr/>
+            </w:rPrChange>
+          </w:rPr>
+          <w:t xml:space="preserve">exclude </w:t>
+        </w:r>
+        <w:proofErr w:type="spellStart"/>
+        <w:r>
+          <w:rPr>
+            <w:b/>
+            <w:rPrChange w:id="99" w:author="Fin -" w:date="2022-04-27T21:02:00Z">
+              <w:rPr/>
+            </w:rPrChange>
+          </w:rPr>
+          <w:t>prepareRoll</w:t>
+        </w:r>
+        <w:proofErr w:type="spellEnd"/>
+        <w:r>
+          <w:rPr>
+            <w:b/>
+            <w:rPrChange w:id="100" w:author="Fin -" w:date="2022-04-27T21:02:00Z">
+              <w:rPr/>
+            </w:rPrChange>
+          </w:rPr>
+          <w:t xml:space="preserve">() in </w:t>
+        </w:r>
+        <w:proofErr w:type="spellStart"/>
+        <w:r>
+          <w:rPr>
+            <w:b/>
+            <w:rPrChange w:id="101" w:author="Fin -" w:date="2022-04-27T21:02:00Z">
+              <w:rPr/>
+            </w:rPrChange>
+          </w:rPr>
+          <w:t>NavigationPane</w:t>
+        </w:r>
+        <w:proofErr w:type="spellEnd"/>
+        <w:r>
+          <w:rPr>
+            <w:b/>
+            <w:rPrChange w:id="102" w:author="Fin -" w:date="2022-04-27T21:02:00Z">
+              <w:rPr/>
+            </w:rPrChange>
+          </w:rPr>
+          <w:t>)</w:t>
+        </w:r>
+      </w:ins>
+    </w:p>
+    <w:p>
+      <w:pPr>
+        <w:rPr>
+          <w:ins w:id="103" w:author="Fin -" w:date="2022-04-27T21:02:00Z"/>
+        </w:rPr>
+      </w:pPr>
+      <w:ins w:id="104" w:author="Fin -" w:date="2022-04-27T21:01:00Z">
+        <w:r>
+          <w:pict w14:anchorId="78C5ABBC">
+            <v:shape id="_x0000_i1027" type="#_x0000_t75" style="width:347.75pt;height:644.6pt">
+              <v:imagedata r:id="rId10" o:title="PSD.drawio"/>
+            </v:shape>
+          </w:pict>
+        </w:r>
+      </w:ins>
+    </w:p>
+    <w:p>
+      <w:pPr>
+        <w:rPr>
+          <w:ins w:id="105" w:author="Fin -" w:date="2022-04-27T21:02:00Z"/>
+        </w:rPr>
+      </w:pPr>
+    </w:p>
+    <w:p>
+      <w:pPr>
+        <w:rPr>
+          <w:ins w:id="106" w:author="Fin -" w:date="2022-04-27T21:03:00Z"/>
+          <w:b/>
+        </w:rPr>
+      </w:pPr>
+      <w:ins w:id="107" w:author="Fin -" w:date="2022-04-27T21:02:00Z">
+        <w:r>
+          <w:rPr>
+            <w:b/>
+            <w:rPrChange w:id="108" w:author="Fin -" w:date="2022-04-27T21:03:00Z">
+              <w:rPr/>
+            </w:rPrChange>
+          </w:rPr>
+          <w:lastRenderedPageBreak/>
+          <w:t xml:space="preserve">Sequence Diagram </w:t>
+        </w:r>
+        <w:proofErr w:type="spellStart"/>
+        <w:proofErr w:type="gramStart"/>
+        <w:r>
+          <w:rPr>
+            <w:b/>
+            <w:rPrChange w:id="109" w:author="Fin -" w:date="2022-04-27T21:03:00Z">
+              <w:rPr/>
+            </w:rPrChange>
+          </w:rPr>
+          <w:t>PartB</w:t>
+        </w:r>
+        <w:proofErr w:type="spellEnd"/>
+        <w:r>
+          <w:rPr>
+            <w:b/>
+            <w:rPrChange w:id="110" w:author="Fin -" w:date="2022-04-27T21:03:00Z">
+              <w:rPr/>
+            </w:rPrChange>
+          </w:rPr>
+          <w:t>(</w:t>
+        </w:r>
+        <w:proofErr w:type="gramEnd"/>
+        <w:r>
+          <w:rPr>
+            <w:b/>
+            <w:rPrChange w:id="111" w:author="Fin -" w:date="2022-04-27T21:03:00Z">
+              <w:rPr/>
+            </w:rPrChange>
+          </w:rPr>
+          <w:t xml:space="preserve"> </w:t>
+        </w:r>
+        <w:proofErr w:type="spellStart"/>
+        <w:r>
+          <w:rPr>
+            <w:b/>
+            <w:rPrChange w:id="112" w:author="Fin -" w:date="2022-04-27T21:03:00Z">
+              <w:rPr/>
+            </w:rPrChange>
+          </w:rPr>
+          <w:t>prepareRoll</w:t>
+        </w:r>
+        <w:proofErr w:type="spellEnd"/>
+        <w:r>
+          <w:rPr>
+            <w:b/>
+            <w:rPrChange w:id="113" w:author="Fin -" w:date="2022-04-27T21:03:00Z">
+              <w:rPr/>
+            </w:rPrChange>
+          </w:rPr>
+          <w:t xml:space="preserve">() </w:t>
+        </w:r>
+      </w:ins>
+      <w:ins w:id="114" w:author="Fin -" w:date="2022-04-27T21:03:00Z">
+        <w:r>
+          <w:rPr>
+            <w:b/>
+          </w:rPr>
+          <w:t xml:space="preserve">in </w:t>
+        </w:r>
+        <w:proofErr w:type="spellStart"/>
+        <w:r>
+          <w:rPr>
+            <w:b/>
+          </w:rPr>
+          <w:t>NavigationPane</w:t>
+        </w:r>
+      </w:ins>
+      <w:proofErr w:type="spellEnd"/>
+      <w:ins w:id="115" w:author="Fin -" w:date="2022-04-27T21:02:00Z">
+        <w:r>
+          <w:rPr>
+            <w:b/>
+            <w:rPrChange w:id="116" w:author="Fin -" w:date="2022-04-27T21:03:00Z">
+              <w:rPr/>
+            </w:rPrChange>
+          </w:rPr>
+          <w:t>)</w:t>
+        </w:r>
+      </w:ins>
+    </w:p>
+    <w:p>
+      <w:pPr>
+        <w:rPr>
+          <w:b/>
+          <w:rPrChange w:id="117" w:author="Fin -" w:date="2022-04-27T21:03:00Z">
+            <w:rPr/>
+          </w:rPrChange>
+        </w:rPr>
+      </w:pPr>
+      <w:ins w:id="118" w:author="Fin -" w:date="2022-04-27T21:03:00Z">
+        <w:r>
+          <w:rPr>
+            <w:b/>
+          </w:rPr>
+          <w:pict w14:anchorId="6F3FF3E1">
+            <v:shape id="_x0000_i1028" type="#_x0000_t75" style="width:450.35pt;height:475.45pt">
+              <v:imagedata r:id="rId11" o:title="PrepareRoll.drawio"/>
+            </v:shape>
+          </w:pict>
+        </w:r>
+      </w:ins>
+      <w:bookmarkStart w:id="119" w:name="_GoBack"/>
+      <w:bookmarkEnd w:id="119"/>
+    </w:p>
     <w:sectPr>
-      <w:headerReference w:type="default" r:id="rId10"/>
+      <w:headerReference w:type="default" r:id="rId12"/>
       <w:pgSz w:w="11906" w:h="16838"/>
       <w:pgMar w:top="1440" w:right="1440" w:bottom="1440" w:left="1440" w:header="708" w:footer="708" w:gutter="0"/>
       <w:cols w:space="708"/>
@@ -2239,13 +2332,13 @@
     <w:pPr>
       <w:pStyle w:val="a3"/>
       <w:rPr>
-        <w:ins w:id="104" w:author="Fin -" w:date="2022-04-27T18:43:00Z"/>
+        <w:ins w:id="120" w:author="Fin -" w:date="2022-04-27T18:43:00Z"/>
       </w:rPr>
     </w:pPr>
     <w:r>
       <w:t>SWEN30006 Project 1 Report</w:t>
     </w:r>
-    <w:ins w:id="105" w:author="Fin -" w:date="2022-04-27T18:42:00Z">
+    <w:ins w:id="121" w:author="Fin -" w:date="2022-04-27T18:42:00Z">
       <w:r>
         <w:t xml:space="preserve"> </w:t>
       </w:r>
@@ -2255,7 +2348,7 @@
     <w:pPr>
       <w:pStyle w:val="a3"/>
     </w:pPr>
-    <w:ins w:id="106" w:author="Fin -" w:date="2022-04-27T18:43:00Z">
+    <w:ins w:id="122" w:author="Fin -" w:date="2022-04-27T18:43:00Z">
       <w:r>
         <w:t>[Tue 14:30] Team 2</w:t>
       </w:r>
@@ -3263,7 +3356,7 @@
 </file>
 
 <file path=customXml/itemProps1.xml><?xml version="1.0" encoding="utf-8"?>
-<ds:datastoreItem xmlns:ds="http://schemas.openxmlformats.org/officeDocument/2006/customXml" ds:itemID="{C698382F-1AE9-446E-BF91-2E3884C10114}">
+<ds:datastoreItem xmlns:ds="http://schemas.openxmlformats.org/officeDocument/2006/customXml" ds:itemID="{E216A19F-BB86-42CE-9F70-ED94C5CA9446}">
   <ds:schemaRefs>
     <ds:schemaRef ds:uri="http://schemas.openxmlformats.org/officeDocument/2006/bibliography"/>
   </ds:schemaRefs>

</xml_diff>